<commit_message>
BOM sc added in report
</commit_message>
<xml_diff>
--- a/requirements_document.docx
+++ b/requirements_document.docx
@@ -283,6 +283,7 @@
       <w:r>
         <w:rPr>
           <w:rFonts w:ascii="Segoe UI" w:eastAsia="Times New Roman" w:hAnsi="Segoe UI" w:cs="Segoe UI"/>
+          <w:noProof/>
           <w:color w:val="1F2328"/>
           <w:kern w:val="0"/>
           <w:lang w:eastAsia="en-US" w:bidi="ar-SA"/>
@@ -413,6 +414,63 @@
     </w:p>
     <w:p>
       <w:pPr>
+        <w:shd w:val="clear" w:color="auto" w:fill="FFFFFF"/>
+        <w:suppressAutoHyphens w:val="0"/>
+        <w:spacing w:before="100" w:beforeAutospacing="1" w:after="100" w:afterAutospacing="1"/>
+        <w:ind w:left="1440"/>
+        <w:rPr>
+          <w:rFonts w:ascii="Segoe UI" w:eastAsia="Times New Roman" w:hAnsi="Segoe UI" w:cs="Segoe UI"/>
+          <w:color w:val="1F2328"/>
+          <w:kern w:val="0"/>
+          <w:lang w:eastAsia="en-US" w:bidi="ar-SA"/>
+        </w:rPr>
+      </w:pPr>
+      <w:r>
+        <w:rPr>
+          <w:rFonts w:ascii="Segoe UI" w:eastAsia="Times New Roman" w:hAnsi="Segoe UI" w:cs="Segoe UI"/>
+          <w:color w:val="1F2328"/>
+          <w:kern w:val="0"/>
+          <w:lang w:eastAsia="en-US" w:bidi="ar-SA"/>
+        </w:rPr>
+        <w:drawing>
+          <wp:inline distT="0" distB="0" distL="0" distR="0" wp14:anchorId="48D7838F" wp14:editId="22C3618C">
+            <wp:extent cx="6332220" cy="2014855"/>
+            <wp:effectExtent l="0" t="0" r="0" b="4445"/>
+            <wp:docPr id="1031062714" name="Picture 1" descr="Graphical user interface, application&#10;&#10;Description automatically generated"/>
+            <wp:cNvGraphicFramePr>
+              <a:graphicFrameLocks xmlns:a="http://schemas.openxmlformats.org/drawingml/2006/main" noChangeAspect="1"/>
+            </wp:cNvGraphicFramePr>
+            <a:graphic xmlns:a="http://schemas.openxmlformats.org/drawingml/2006/main">
+              <a:graphicData uri="http://schemas.openxmlformats.org/drawingml/2006/picture">
+                <pic:pic xmlns:pic="http://schemas.openxmlformats.org/drawingml/2006/picture">
+                  <pic:nvPicPr>
+                    <pic:cNvPr id="1031062714" name="Picture 1" descr="Graphical user interface, application&#10;&#10;Description automatically generated"/>
+                    <pic:cNvPicPr/>
+                  </pic:nvPicPr>
+                  <pic:blipFill>
+                    <a:blip r:embed="rId6"/>
+                    <a:stretch>
+                      <a:fillRect/>
+                    </a:stretch>
+                  </pic:blipFill>
+                  <pic:spPr>
+                    <a:xfrm>
+                      <a:off x="0" y="0"/>
+                      <a:ext cx="6332220" cy="2014855"/>
+                    </a:xfrm>
+                    <a:prstGeom prst="rect">
+                      <a:avLst/>
+                    </a:prstGeom>
+                  </pic:spPr>
+                </pic:pic>
+              </a:graphicData>
+            </a:graphic>
+          </wp:inline>
+        </w:drawing>
+      </w:r>
+    </w:p>
+    <w:p>
+      <w:pPr>
         <w:numPr>
           <w:ilvl w:val="1"/>
           <w:numId w:val="8"/>
@@ -434,6 +492,7 @@
           <w:kern w:val="0"/>
           <w:lang w:eastAsia="en-US" w:bidi="ar-SA"/>
         </w:rPr>
+        <w:lastRenderedPageBreak/>
         <w:t>Total cost of the system</w:t>
       </w:r>
     </w:p>
@@ -586,7 +645,6 @@
           <w:kern w:val="0"/>
           <w:lang w:eastAsia="en-US" w:bidi="ar-SA"/>
         </w:rPr>
-        <w:lastRenderedPageBreak/>
         <w:t>30h 26min</w:t>
       </w:r>
     </w:p>
@@ -924,7 +982,7 @@
                     </pic:cNvPicPr>
                   </pic:nvPicPr>
                   <pic:blipFill>
-                    <a:blip r:embed="rId6"/>
+                    <a:blip r:embed="rId7"/>
                     <a:stretch>
                       <a:fillRect/>
                     </a:stretch>
@@ -1207,6 +1265,7 @@
           <w:sz w:val="21"/>
           <w:szCs w:val="21"/>
         </w:rPr>
+        <w:lastRenderedPageBreak/>
         <w:t>passes ERC</w:t>
       </w:r>
     </w:p>
@@ -1419,7 +1478,6 @@
           <w:sz w:val="21"/>
           <w:szCs w:val="21"/>
         </w:rPr>
-        <w:lastRenderedPageBreak/>
         <w:drawing>
           <wp:anchor distT="0" distB="0" distL="0" distR="0" simplePos="0" relativeHeight="7" behindDoc="0" locked="0" layoutInCell="0" allowOverlap="1" wp14:anchorId="5092EE4A" wp14:editId="2FCC740F">
             <wp:simplePos x="0" y="0"/>
@@ -1446,7 +1504,7 @@
                     </pic:cNvPicPr>
                   </pic:nvPicPr>
                   <pic:blipFill>
-                    <a:blip r:embed="rId7"/>
+                    <a:blip r:embed="rId8"/>
                     <a:stretch>
                       <a:fillRect/>
                     </a:stretch>
@@ -1498,7 +1556,7 @@
                     </pic:cNvPicPr>
                   </pic:nvPicPr>
                   <pic:blipFill>
-                    <a:blip r:embed="rId8"/>
+                    <a:blip r:embed="rId9"/>
                     <a:stretch>
                       <a:fillRect/>
                     </a:stretch>
@@ -1697,7 +1755,7 @@
                     </pic:cNvPicPr>
                   </pic:nvPicPr>
                   <pic:blipFill>
-                    <a:blip r:embed="rId9"/>
+                    <a:blip r:embed="rId10"/>
                     <a:stretch>
                       <a:fillRect/>
                     </a:stretch>
@@ -1749,7 +1807,7 @@
                     </pic:cNvPicPr>
                   </pic:nvPicPr>
                   <pic:blipFill>
-                    <a:blip r:embed="rId10"/>
+                    <a:blip r:embed="rId11"/>
                     <a:stretch>
                       <a:fillRect/>
                     </a:stretch>
@@ -1801,7 +1859,7 @@
                     </pic:cNvPicPr>
                   </pic:nvPicPr>
                   <pic:blipFill>
-                    <a:blip r:embed="rId11"/>
+                    <a:blip r:embed="rId12"/>
                     <a:stretch>
                       <a:fillRect/>
                     </a:stretch>
@@ -2000,7 +2058,6 @@
           <w:sz w:val="21"/>
           <w:szCs w:val="21"/>
         </w:rPr>
-        <w:lastRenderedPageBreak/>
         <w:drawing>
           <wp:anchor distT="0" distB="0" distL="0" distR="0" simplePos="0" relativeHeight="6" behindDoc="0" locked="0" layoutInCell="0" allowOverlap="1" wp14:anchorId="767181A1" wp14:editId="5E36969E">
             <wp:simplePos x="0" y="0"/>
@@ -2027,7 +2084,7 @@
                     </pic:cNvPicPr>
                   </pic:nvPicPr>
                   <pic:blipFill>
-                    <a:blip r:embed="rId12"/>
+                    <a:blip r:embed="rId13"/>
                     <a:stretch>
                       <a:fillRect/>
                     </a:stretch>

</xml_diff>